<commit_message>
New Version for the Software Architecture => Changed MVC to MVP Pattern due to better support in Vaadin. Updated Task09_PackageUML.docx with MVP and deleted Layered-Architecture.
</commit_message>
<xml_diff>
--- a/doc/task09/Task09_PackageUML.docx
+++ b/doc/task09/Task09_PackageUML.docx
@@ -4,76 +4,15 @@
   <w:body>
     <w:p>
       <w:pPr>
-        <w:pStyle w:val="Heading1"/>
+        <w:pStyle w:val="berschrift1"/>
       </w:pPr>
       <w:r>
         <w:t>Task 09</w:t>
       </w:r>
       <w:r>
         <w:br/>
-        <w:t xml:space="preserve">Package </w:t>
-      </w:r>
-      <w:proofErr w:type="spellStart"/>
-      <w:r>
-        <w:t>Diagram</w:t>
-      </w:r>
-      <w:proofErr w:type="spellEnd"/>
-      <w:r>
-        <w:t xml:space="preserve"> </w:t>
-      </w:r>
-      <w:proofErr w:type="spellStart"/>
-      <w:r>
-        <w:t>to</w:t>
-      </w:r>
-      <w:proofErr w:type="spellEnd"/>
-      <w:r>
-        <w:t xml:space="preserve"> </w:t>
-      </w:r>
-      <w:proofErr w:type="spellStart"/>
-      <w:r>
-        <w:t>show</w:t>
-      </w:r>
-      <w:proofErr w:type="spellEnd"/>
-      <w:r>
-        <w:t xml:space="preserve"> high </w:t>
-      </w:r>
-      <w:proofErr w:type="spellStart"/>
-      <w:r>
-        <w:t>level</w:t>
-      </w:r>
-      <w:proofErr w:type="spellEnd"/>
-      <w:r>
-        <w:t xml:space="preserve"> </w:t>
-      </w:r>
-      <w:proofErr w:type="spellStart"/>
-      <w:r>
-        <w:t>structure</w:t>
-      </w:r>
-      <w:proofErr w:type="spellEnd"/>
-      <w:r>
-        <w:t xml:space="preserve"> </w:t>
-      </w:r>
-      <w:proofErr w:type="spellStart"/>
-      <w:r>
-        <w:t>of</w:t>
-      </w:r>
-      <w:proofErr w:type="spellEnd"/>
-      <w:r>
-        <w:t xml:space="preserve"> </w:t>
-      </w:r>
-      <w:proofErr w:type="spellStart"/>
-      <w:r>
-        <w:t>the</w:t>
-      </w:r>
-      <w:proofErr w:type="spellEnd"/>
-      <w:r>
-        <w:t xml:space="preserve"> </w:t>
-      </w:r>
-      <w:proofErr w:type="spellStart"/>
-      <w:r>
-        <w:t>application</w:t>
-      </w:r>
-      <w:proofErr w:type="spellEnd"/>
+        <w:t>Package Diagram to show high level structure of the application</w:t>
+      </w:r>
     </w:p>
     <w:p>
       <w:pPr>
@@ -87,7 +26,7 @@
       <w:r>
         <w:rPr>
           <w:noProof/>
-          <w:lang w:val="en-US"/>
+          <w:lang w:eastAsia="de-DE"/>
         </w:rPr>
         <mc:AlternateContent>
           <mc:Choice Requires="wpg">
@@ -764,15 +703,7 @@
         <w:t xml:space="preserve">ackage </w:t>
       </w:r>
       <w:r>
-        <w:t>werden sich die Klassen befinden</w:t>
-      </w:r>
-      <w:proofErr w:type="gramStart"/>
-      <w:r>
-        <w:t>, welche</w:t>
-      </w:r>
-      <w:proofErr w:type="gramEnd"/>
-      <w:r>
-        <w:t xml:space="preserve"> die Kommunikation zwischen den Views und den Daten handhaben. Das </w:t>
+        <w:t xml:space="preserve">werden sich die Klassen befinden, welche die Kommunikation zwischen den Views und den Daten handhaben. Das </w:t>
       </w:r>
       <w:r>
         <w:t xml:space="preserve">Data Package </w:t>
@@ -797,13 +728,11 @@
     </w:p>
     <w:p>
       <w:pPr>
-        <w:pStyle w:val="Heading1"/>
+        <w:pStyle w:val="berschrift1"/>
       </w:pPr>
       <w:r>
         <w:t>Patterns</w:t>
       </w:r>
-      <w:bookmarkStart w:id="0" w:name="_GoBack"/>
-      <w:bookmarkEnd w:id="0"/>
     </w:p>
     <w:p>
       <w:pPr>
@@ -815,7 +744,7 @@
     </w:p>
     <w:p>
       <w:pPr>
-        <w:pStyle w:val="ListParagraph"/>
+        <w:pStyle w:val="Listenabsatz"/>
         <w:numPr>
           <w:ilvl w:val="0"/>
           <w:numId w:val="1"/>
@@ -823,12 +752,26 @@
         <w:jc w:val="both"/>
       </w:pPr>
       <w:r>
-        <w:t>MVC</w:t>
-      </w:r>
-    </w:p>
-    <w:p>
-      <w:pPr>
-        <w:pStyle w:val="ListParagraph"/>
+        <w:t xml:space="preserve">MVP (Eine Abänderung des MVC Patterns, welches die View vom Model trennt und somit ein einfacheres Testen des Models und Presenter-Logik </w:t>
+      </w:r>
+      <w:r>
+        <w:t>. Zudem wird es von Vaadin bess</w:t>
+      </w:r>
+      <w:r>
+        <w:t>er unterstützt.)</w:t>
+      </w:r>
+      <w:bookmarkStart w:id="0" w:name="_GoBack"/>
+      <w:bookmarkEnd w:id="0"/>
+    </w:p>
+    <w:p>
+      <w:pPr>
+        <w:pStyle w:val="Listenabsatz"/>
+        <w:jc w:val="both"/>
+      </w:pPr>
+    </w:p>
+    <w:p>
+      <w:pPr>
+        <w:pStyle w:val="Listenabsatz"/>
         <w:numPr>
           <w:ilvl w:val="0"/>
           <w:numId w:val="1"/>
@@ -841,35 +784,20 @@
     </w:p>
     <w:p>
       <w:pPr>
-        <w:pStyle w:val="ListParagraph"/>
+        <w:pStyle w:val="Listenabsatz"/>
         <w:numPr>
           <w:ilvl w:val="0"/>
           <w:numId w:val="1"/>
         </w:numPr>
         <w:jc w:val="both"/>
       </w:pPr>
-      <w:proofErr w:type="spellStart"/>
-      <w:r>
-        <w:t>Layering</w:t>
-      </w:r>
-      <w:proofErr w:type="spellEnd"/>
-    </w:p>
-    <w:p>
-      <w:pPr>
-        <w:pStyle w:val="ListParagraph"/>
-        <w:numPr>
-          <w:ilvl w:val="0"/>
-          <w:numId w:val="1"/>
-        </w:numPr>
-        <w:jc w:val="both"/>
-      </w:pPr>
       <w:r>
         <w:t>Observer Pattern</w:t>
       </w:r>
     </w:p>
     <w:p>
       <w:pPr>
-        <w:pStyle w:val="ListParagraph"/>
+        <w:pStyle w:val="Listenabsatz"/>
         <w:numPr>
           <w:ilvl w:val="0"/>
           <w:numId w:val="1"/>
@@ -1162,7 +1090,7 @@
     <w:lsdException w:name="Bibliography" w:uiPriority="37"/>
     <w:lsdException w:name="TOC Heading" w:uiPriority="39" w:qFormat="1"/>
   </w:latentStyles>
-  <w:style w:type="paragraph" w:default="1" w:styleId="Normal">
+  <w:style w:type="paragraph" w:default="1" w:styleId="Standard">
     <w:name w:val="Normal"/>
     <w:qFormat/>
     <w:rsid w:val="00401351"/>
@@ -1170,11 +1098,11 @@
       <w:lang w:val="de-DE"/>
     </w:rPr>
   </w:style>
-  <w:style w:type="paragraph" w:styleId="Heading1">
+  <w:style w:type="paragraph" w:styleId="berschrift1">
     <w:name w:val="heading 1"/>
-    <w:basedOn w:val="Normal"/>
-    <w:next w:val="Normal"/>
-    <w:link w:val="Heading1Char"/>
+    <w:basedOn w:val="Standard"/>
+    <w:next w:val="Standard"/>
+    <w:link w:val="berschrift1Zeichen"/>
     <w:uiPriority w:val="9"/>
     <w:qFormat/>
     <w:rsid w:val="007C7F88"/>
@@ -1193,13 +1121,13 @@
       <w:szCs w:val="32"/>
     </w:rPr>
   </w:style>
-  <w:style w:type="character" w:default="1" w:styleId="DefaultParagraphFont">
+  <w:style w:type="character" w:default="1" w:styleId="Absatzstandardschriftart">
     <w:name w:val="Default Paragraph Font"/>
     <w:uiPriority w:val="1"/>
     <w:semiHidden/>
     <w:unhideWhenUsed/>
   </w:style>
-  <w:style w:type="table" w:default="1" w:styleId="TableNormal">
+  <w:style w:type="table" w:default="1" w:styleId="NormaleTabelle">
     <w:name w:val="Normal Table"/>
     <w:uiPriority w:val="99"/>
     <w:semiHidden/>
@@ -1214,16 +1142,16 @@
       </w:tblCellMar>
     </w:tblPr>
   </w:style>
-  <w:style w:type="numbering" w:default="1" w:styleId="NoList">
+  <w:style w:type="numbering" w:default="1" w:styleId="KeineListe">
     <w:name w:val="No List"/>
     <w:uiPriority w:val="99"/>
     <w:semiHidden/>
     <w:unhideWhenUsed/>
   </w:style>
-  <w:style w:type="character" w:customStyle="1" w:styleId="Heading1Char">
-    <w:name w:val="Heading 1 Char"/>
-    <w:basedOn w:val="DefaultParagraphFont"/>
-    <w:link w:val="Heading1"/>
+  <w:style w:type="character" w:customStyle="1" w:styleId="berschrift1Zeichen">
+    <w:name w:val="Überschrift 1 Zeichen"/>
+    <w:basedOn w:val="Absatzstandardschriftart"/>
+    <w:link w:val="berschrift1"/>
     <w:uiPriority w:val="9"/>
     <w:rsid w:val="007C7F88"/>
     <w:rPr>
@@ -1236,9 +1164,9 @@
       <w:lang w:val="de-DE"/>
     </w:rPr>
   </w:style>
-  <w:style w:type="paragraph" w:styleId="ListParagraph">
+  <w:style w:type="paragraph" w:styleId="Listenabsatz">
     <w:name w:val="List Paragraph"/>
-    <w:basedOn w:val="Normal"/>
+    <w:basedOn w:val="Standard"/>
     <w:uiPriority w:val="34"/>
     <w:qFormat/>
     <w:rsid w:val="00CC2C13"/>
@@ -1402,7 +1330,7 @@
     <w:lsdException w:name="Bibliography" w:uiPriority="37"/>
     <w:lsdException w:name="TOC Heading" w:uiPriority="39" w:qFormat="1"/>
   </w:latentStyles>
-  <w:style w:type="paragraph" w:default="1" w:styleId="Normal">
+  <w:style w:type="paragraph" w:default="1" w:styleId="Standard">
     <w:name w:val="Normal"/>
     <w:qFormat/>
     <w:rsid w:val="00401351"/>
@@ -1410,11 +1338,11 @@
       <w:lang w:val="de-DE"/>
     </w:rPr>
   </w:style>
-  <w:style w:type="paragraph" w:styleId="Heading1">
+  <w:style w:type="paragraph" w:styleId="berschrift1">
     <w:name w:val="heading 1"/>
-    <w:basedOn w:val="Normal"/>
-    <w:next w:val="Normal"/>
-    <w:link w:val="Heading1Char"/>
+    <w:basedOn w:val="Standard"/>
+    <w:next w:val="Standard"/>
+    <w:link w:val="berschrift1Zeichen"/>
     <w:uiPriority w:val="9"/>
     <w:qFormat/>
     <w:rsid w:val="007C7F88"/>
@@ -1433,13 +1361,13 @@
       <w:szCs w:val="32"/>
     </w:rPr>
   </w:style>
-  <w:style w:type="character" w:default="1" w:styleId="DefaultParagraphFont">
+  <w:style w:type="character" w:default="1" w:styleId="Absatzstandardschriftart">
     <w:name w:val="Default Paragraph Font"/>
     <w:uiPriority w:val="1"/>
     <w:semiHidden/>
     <w:unhideWhenUsed/>
   </w:style>
-  <w:style w:type="table" w:default="1" w:styleId="TableNormal">
+  <w:style w:type="table" w:default="1" w:styleId="NormaleTabelle">
     <w:name w:val="Normal Table"/>
     <w:uiPriority w:val="99"/>
     <w:semiHidden/>
@@ -1454,16 +1382,16 @@
       </w:tblCellMar>
     </w:tblPr>
   </w:style>
-  <w:style w:type="numbering" w:default="1" w:styleId="NoList">
+  <w:style w:type="numbering" w:default="1" w:styleId="KeineListe">
     <w:name w:val="No List"/>
     <w:uiPriority w:val="99"/>
     <w:semiHidden/>
     <w:unhideWhenUsed/>
   </w:style>
-  <w:style w:type="character" w:customStyle="1" w:styleId="Heading1Char">
-    <w:name w:val="Heading 1 Char"/>
-    <w:basedOn w:val="DefaultParagraphFont"/>
-    <w:link w:val="Heading1"/>
+  <w:style w:type="character" w:customStyle="1" w:styleId="berschrift1Zeichen">
+    <w:name w:val="Überschrift 1 Zeichen"/>
+    <w:basedOn w:val="Absatzstandardschriftart"/>
+    <w:link w:val="berschrift1"/>
     <w:uiPriority w:val="9"/>
     <w:rsid w:val="007C7F88"/>
     <w:rPr>
@@ -1476,9 +1404,9 @@
       <w:lang w:val="de-DE"/>
     </w:rPr>
   </w:style>
-  <w:style w:type="paragraph" w:styleId="ListParagraph">
+  <w:style w:type="paragraph" w:styleId="Listenabsatz">
     <w:name w:val="List Paragraph"/>
-    <w:basedOn w:val="Normal"/>
+    <w:basedOn w:val="Standard"/>
     <w:uiPriority w:val="34"/>
     <w:qFormat/>
     <w:rsid w:val="00CC2C13"/>
@@ -1815,7 +1743,7 @@
 </file>
 
 <file path=customXml/itemProps1.xml><?xml version="1.0" encoding="utf-8"?>
-<ds:datastoreItem xmlns:ds="http://schemas.openxmlformats.org/officeDocument/2006/customXml" ds:itemID="{B3B958A5-507C-294A-9C4D-C7C8CC82BB78}">
+<ds:datastoreItem xmlns:ds="http://schemas.openxmlformats.org/officeDocument/2006/customXml" ds:itemID="{68BC0EE0-CF5C-4B45-BAA1-394D8678BD36}">
   <ds:schemaRefs>
     <ds:schemaRef ds:uri="http://schemas.openxmlformats.org/officeDocument/2006/bibliography"/>
   </ds:schemaRefs>

</xml_diff>

<commit_message>
Pfeil in Package Diagram angepasst
</commit_message>
<xml_diff>
--- a/doc/task09/Task09_PackageUML.docx
+++ b/doc/task09/Task09_PackageUML.docx
@@ -4,15 +4,76 @@
   <w:body>
     <w:p>
       <w:pPr>
-        <w:pStyle w:val="berschrift1"/>
+        <w:pStyle w:val="Heading1"/>
       </w:pPr>
       <w:r>
         <w:t>Task 09</w:t>
       </w:r>
       <w:r>
         <w:br/>
-        <w:t>Package Diagram to show high level structure of the application</w:t>
-      </w:r>
+        <w:t xml:space="preserve">Package </w:t>
+      </w:r>
+      <w:proofErr w:type="spellStart"/>
+      <w:r>
+        <w:t>Diagram</w:t>
+      </w:r>
+      <w:proofErr w:type="spellEnd"/>
+      <w:r>
+        <w:t xml:space="preserve"> </w:t>
+      </w:r>
+      <w:proofErr w:type="spellStart"/>
+      <w:r>
+        <w:t>to</w:t>
+      </w:r>
+      <w:proofErr w:type="spellEnd"/>
+      <w:r>
+        <w:t xml:space="preserve"> </w:t>
+      </w:r>
+      <w:proofErr w:type="spellStart"/>
+      <w:r>
+        <w:t>show</w:t>
+      </w:r>
+      <w:proofErr w:type="spellEnd"/>
+      <w:r>
+        <w:t xml:space="preserve"> high </w:t>
+      </w:r>
+      <w:proofErr w:type="spellStart"/>
+      <w:r>
+        <w:t>level</w:t>
+      </w:r>
+      <w:proofErr w:type="spellEnd"/>
+      <w:r>
+        <w:t xml:space="preserve"> </w:t>
+      </w:r>
+      <w:proofErr w:type="spellStart"/>
+      <w:r>
+        <w:t>structure</w:t>
+      </w:r>
+      <w:proofErr w:type="spellEnd"/>
+      <w:r>
+        <w:t xml:space="preserve"> </w:t>
+      </w:r>
+      <w:proofErr w:type="spellStart"/>
+      <w:r>
+        <w:t>of</w:t>
+      </w:r>
+      <w:proofErr w:type="spellEnd"/>
+      <w:r>
+        <w:t xml:space="preserve"> </w:t>
+      </w:r>
+      <w:proofErr w:type="spellStart"/>
+      <w:r>
+        <w:t>the</w:t>
+      </w:r>
+      <w:proofErr w:type="spellEnd"/>
+      <w:r>
+        <w:t xml:space="preserve"> </w:t>
+      </w:r>
+      <w:proofErr w:type="spellStart"/>
+      <w:r>
+        <w:t>application</w:t>
+      </w:r>
+      <w:proofErr w:type="spellEnd"/>
     </w:p>
     <w:p>
       <w:pPr>
@@ -26,12 +87,12 @@
       <w:r>
         <w:rPr>
           <w:noProof/>
-          <w:lang w:eastAsia="de-DE"/>
+          <w:lang w:val="en-US"/>
         </w:rPr>
         <mc:AlternateContent>
           <mc:Choice Requires="wpg">
             <w:drawing>
-              <wp:anchor distT="0" distB="0" distL="114300" distR="114300" simplePos="0" relativeHeight="251670528" behindDoc="0" locked="0" layoutInCell="1" allowOverlap="1" wp14:anchorId="1FBD5A25" wp14:editId="3D2D9BEF">
+              <wp:anchor distT="0" distB="0" distL="114300" distR="114300" simplePos="0" relativeHeight="251670528" behindDoc="0" locked="0" layoutInCell="1" allowOverlap="1" wp14:anchorId="1FBD5A25" wp14:editId="46CC9D20">
                 <wp:simplePos x="0" y="0"/>
                 <wp:positionH relativeFrom="column">
                   <wp:posOffset>114300</wp:posOffset>
@@ -48,13 +109,13 @@
                     <wp:lineTo x="10708" y="7200"/>
                     <wp:lineTo x="0" y="7950"/>
                     <wp:lineTo x="0" y="13650"/>
-                    <wp:lineTo x="10338" y="14400"/>
+                    <wp:lineTo x="11077" y="14400"/>
                     <wp:lineTo x="0" y="16050"/>
                     <wp:lineTo x="0" y="21600"/>
                     <wp:lineTo x="21785" y="21600"/>
                     <wp:lineTo x="21785" y="17400"/>
-                    <wp:lineTo x="12554" y="16800"/>
-                    <wp:lineTo x="13292" y="14400"/>
+                    <wp:lineTo x="12923" y="16800"/>
+                    <wp:lineTo x="12554" y="14400"/>
                     <wp:lineTo x="21785" y="13650"/>
                     <wp:lineTo x="21785" y="9450"/>
                     <wp:lineTo x="12923" y="7200"/>
@@ -402,8 +463,8 @@
                         <wps:cNvPr id="10" name="Straight Arrow Connector 10"/>
                         <wps:cNvCnPr/>
                         <wps:spPr>
-                          <a:xfrm flipV="1">
-                            <a:off x="800100" y="2286000"/>
+                          <a:xfrm>
+                            <a:off x="815340" y="2286000"/>
                             <a:ext cx="0" cy="685800"/>
                           </a:xfrm>
                           <a:prstGeom prst="straightConnector1">
@@ -438,7 +499,7 @@
           </mc:Choice>
           <mc:Fallback>
             <w:pict>
-              <v:group id="Group 7" o:spid="_x0000_s1026" style="position:absolute;left:0;text-align:left;margin-left:9pt;margin-top:3.85pt;width:117pt;height:4in;z-index:251670528" coordsize="1485900,3657600" o:gfxdata="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">
+              <v:group id="Group 7" o:spid="_x0000_s1026" style="position:absolute;left:0;text-align:left;margin-left:9pt;margin-top:3.85pt;width:117pt;height:4in;z-index:251670528" coordsize="1485900,3657600" o:gfxdata="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">
                 <v:rect id="Rectangle 1" o:spid="_x0000_s1027" style="position:absolute;top:228600;width:1485900;height:685800;visibility:visible;mso-wrap-style:square;v-text-anchor:top" o:gfxdata="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" filled="f" strokecolor="#4579b8 [3044]">
                   <v:textbox>
                     <w:txbxContent>
@@ -558,7 +619,7 @@
                   <v:stroke dashstyle="dash" endarrow="open"/>
                   <v:shadow on="t" opacity="24903f" mv:blur="40000f" origin=",.5" offset="0,20000emu"/>
                 </v:shape>
-                <v:shape id="Straight Arrow Connector 10" o:spid="_x0000_s1034" type="#_x0000_t32" style="position:absolute;left:800100;top:2286000;width:0;height:685800;flip:y;visibility:visible;mso-wrap-style:square" o:connectortype="straight" o:gfxdata="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" strokecolor="#4f81bd [3204]" strokeweight="2pt">
+                <v:shape id="Straight Arrow Connector 10" o:spid="_x0000_s1034" type="#_x0000_t32" style="position:absolute;left:815340;top:2286000;width:0;height:685800;visibility:visible;mso-wrap-style:square" o:connectortype="straight" o:gfxdata="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" strokecolor="#4f81bd [3204]" strokeweight="2pt">
                   <v:stroke dashstyle="dash" endarrow="open"/>
                   <v:shadow on="t" opacity="24903f" mv:blur="40000f" origin=",.5" offset="0,20000emu"/>
                 </v:shape>
@@ -633,6 +694,8 @@
       <w:pPr>
         <w:jc w:val="both"/>
       </w:pPr>
+      <w:bookmarkStart w:id="0" w:name="_GoBack"/>
+      <w:bookmarkEnd w:id="0"/>
     </w:p>
     <w:p>
       <w:pPr>
@@ -703,7 +766,15 @@
         <w:t xml:space="preserve">ackage </w:t>
       </w:r>
       <w:r>
-        <w:t xml:space="preserve">werden sich die Klassen befinden, welche die Kommunikation zwischen den Views und den Daten handhaben. Das </w:t>
+        <w:t>werden sich die Klassen befinden</w:t>
+      </w:r>
+      <w:proofErr w:type="gramStart"/>
+      <w:r>
+        <w:t>, welche</w:t>
+      </w:r>
+      <w:proofErr w:type="gramEnd"/>
+      <w:r>
+        <w:t xml:space="preserve"> die Kommunikation zwischen den Views und den Daten handhaben. Das </w:t>
       </w:r>
       <w:r>
         <w:t xml:space="preserve">Data Package </w:t>
@@ -728,7 +799,7 @@
     </w:p>
     <w:p>
       <w:pPr>
-        <w:pStyle w:val="berschrift1"/>
+        <w:pStyle w:val="Heading1"/>
       </w:pPr>
       <w:r>
         <w:t>Patterns</w:t>
@@ -744,7 +815,7 @@
     </w:p>
     <w:p>
       <w:pPr>
-        <w:pStyle w:val="Listenabsatz"/>
+        <w:pStyle w:val="ListParagraph"/>
         <w:numPr>
           <w:ilvl w:val="0"/>
           <w:numId w:val="1"/>
@@ -752,26 +823,40 @@
         <w:jc w:val="both"/>
       </w:pPr>
       <w:r>
-        <w:t xml:space="preserve">MVP (Eine Abänderung des MVC Patterns, welches die View vom Model trennt und somit ein einfacheres Testen des Models und Presenter-Logik </w:t>
-      </w:r>
-      <w:r>
-        <w:t>. Zudem wird es von Vaadin bess</w:t>
+        <w:t xml:space="preserve">MVP (Eine Abänderung des MVC Patterns, welches die View vom Model trennt und somit ein einfacheres Testen des Models und </w:t>
+      </w:r>
+      <w:proofErr w:type="spellStart"/>
+      <w:r>
+        <w:t>Presenter</w:t>
+      </w:r>
+      <w:proofErr w:type="spellEnd"/>
+      <w:r>
+        <w:t xml:space="preserve">-Logik </w:t>
+      </w:r>
+      <w:r>
+        <w:t xml:space="preserve">. Zudem wird es von </w:t>
+      </w:r>
+      <w:proofErr w:type="spellStart"/>
+      <w:r>
+        <w:t>Vaadin</w:t>
+      </w:r>
+      <w:proofErr w:type="spellEnd"/>
+      <w:r>
+        <w:t xml:space="preserve"> bess</w:t>
       </w:r>
       <w:r>
         <w:t>er unterstützt.)</w:t>
       </w:r>
-      <w:bookmarkStart w:id="0" w:name="_GoBack"/>
-      <w:bookmarkEnd w:id="0"/>
-    </w:p>
-    <w:p>
-      <w:pPr>
-        <w:pStyle w:val="Listenabsatz"/>
-        <w:jc w:val="both"/>
-      </w:pPr>
-    </w:p>
-    <w:p>
-      <w:pPr>
-        <w:pStyle w:val="Listenabsatz"/>
+    </w:p>
+    <w:p>
+      <w:pPr>
+        <w:pStyle w:val="ListParagraph"/>
+        <w:jc w:val="both"/>
+      </w:pPr>
+    </w:p>
+    <w:p>
+      <w:pPr>
+        <w:pStyle w:val="ListParagraph"/>
         <w:numPr>
           <w:ilvl w:val="0"/>
           <w:numId w:val="1"/>
@@ -784,7 +869,7 @@
     </w:p>
     <w:p>
       <w:pPr>
-        <w:pStyle w:val="Listenabsatz"/>
+        <w:pStyle w:val="ListParagraph"/>
         <w:numPr>
           <w:ilvl w:val="0"/>
           <w:numId w:val="1"/>
@@ -797,7 +882,7 @@
     </w:p>
     <w:p>
       <w:pPr>
-        <w:pStyle w:val="Listenabsatz"/>
+        <w:pStyle w:val="ListParagraph"/>
         <w:numPr>
           <w:ilvl w:val="0"/>
           <w:numId w:val="1"/>
@@ -1090,7 +1175,7 @@
     <w:lsdException w:name="Bibliography" w:uiPriority="37"/>
     <w:lsdException w:name="TOC Heading" w:uiPriority="39" w:qFormat="1"/>
   </w:latentStyles>
-  <w:style w:type="paragraph" w:default="1" w:styleId="Standard">
+  <w:style w:type="paragraph" w:default="1" w:styleId="Normal">
     <w:name w:val="Normal"/>
     <w:qFormat/>
     <w:rsid w:val="00401351"/>
@@ -1098,11 +1183,11 @@
       <w:lang w:val="de-DE"/>
     </w:rPr>
   </w:style>
-  <w:style w:type="paragraph" w:styleId="berschrift1">
+  <w:style w:type="paragraph" w:styleId="Heading1">
     <w:name w:val="heading 1"/>
-    <w:basedOn w:val="Standard"/>
-    <w:next w:val="Standard"/>
-    <w:link w:val="berschrift1Zeichen"/>
+    <w:basedOn w:val="Normal"/>
+    <w:next w:val="Normal"/>
+    <w:link w:val="Heading1Char"/>
     <w:uiPriority w:val="9"/>
     <w:qFormat/>
     <w:rsid w:val="007C7F88"/>
@@ -1121,13 +1206,13 @@
       <w:szCs w:val="32"/>
     </w:rPr>
   </w:style>
-  <w:style w:type="character" w:default="1" w:styleId="Absatzstandardschriftart">
+  <w:style w:type="character" w:default="1" w:styleId="DefaultParagraphFont">
     <w:name w:val="Default Paragraph Font"/>
     <w:uiPriority w:val="1"/>
     <w:semiHidden/>
     <w:unhideWhenUsed/>
   </w:style>
-  <w:style w:type="table" w:default="1" w:styleId="NormaleTabelle">
+  <w:style w:type="table" w:default="1" w:styleId="TableNormal">
     <w:name w:val="Normal Table"/>
     <w:uiPriority w:val="99"/>
     <w:semiHidden/>
@@ -1142,16 +1227,16 @@
       </w:tblCellMar>
     </w:tblPr>
   </w:style>
-  <w:style w:type="numbering" w:default="1" w:styleId="KeineListe">
+  <w:style w:type="numbering" w:default="1" w:styleId="NoList">
     <w:name w:val="No List"/>
     <w:uiPriority w:val="99"/>
     <w:semiHidden/>
     <w:unhideWhenUsed/>
   </w:style>
-  <w:style w:type="character" w:customStyle="1" w:styleId="berschrift1Zeichen">
-    <w:name w:val="Überschrift 1 Zeichen"/>
-    <w:basedOn w:val="Absatzstandardschriftart"/>
-    <w:link w:val="berschrift1"/>
+  <w:style w:type="character" w:customStyle="1" w:styleId="Heading1Char">
+    <w:name w:val="Heading 1 Char"/>
+    <w:basedOn w:val="DefaultParagraphFont"/>
+    <w:link w:val="Heading1"/>
     <w:uiPriority w:val="9"/>
     <w:rsid w:val="007C7F88"/>
     <w:rPr>
@@ -1164,9 +1249,9 @@
       <w:lang w:val="de-DE"/>
     </w:rPr>
   </w:style>
-  <w:style w:type="paragraph" w:styleId="Listenabsatz">
+  <w:style w:type="paragraph" w:styleId="ListParagraph">
     <w:name w:val="List Paragraph"/>
-    <w:basedOn w:val="Standard"/>
+    <w:basedOn w:val="Normal"/>
     <w:uiPriority w:val="34"/>
     <w:qFormat/>
     <w:rsid w:val="00CC2C13"/>
@@ -1330,7 +1415,7 @@
     <w:lsdException w:name="Bibliography" w:uiPriority="37"/>
     <w:lsdException w:name="TOC Heading" w:uiPriority="39" w:qFormat="1"/>
   </w:latentStyles>
-  <w:style w:type="paragraph" w:default="1" w:styleId="Standard">
+  <w:style w:type="paragraph" w:default="1" w:styleId="Normal">
     <w:name w:val="Normal"/>
     <w:qFormat/>
     <w:rsid w:val="00401351"/>
@@ -1338,11 +1423,11 @@
       <w:lang w:val="de-DE"/>
     </w:rPr>
   </w:style>
-  <w:style w:type="paragraph" w:styleId="berschrift1">
+  <w:style w:type="paragraph" w:styleId="Heading1">
     <w:name w:val="heading 1"/>
-    <w:basedOn w:val="Standard"/>
-    <w:next w:val="Standard"/>
-    <w:link w:val="berschrift1Zeichen"/>
+    <w:basedOn w:val="Normal"/>
+    <w:next w:val="Normal"/>
+    <w:link w:val="Heading1Char"/>
     <w:uiPriority w:val="9"/>
     <w:qFormat/>
     <w:rsid w:val="007C7F88"/>
@@ -1361,13 +1446,13 @@
       <w:szCs w:val="32"/>
     </w:rPr>
   </w:style>
-  <w:style w:type="character" w:default="1" w:styleId="Absatzstandardschriftart">
+  <w:style w:type="character" w:default="1" w:styleId="DefaultParagraphFont">
     <w:name w:val="Default Paragraph Font"/>
     <w:uiPriority w:val="1"/>
     <w:semiHidden/>
     <w:unhideWhenUsed/>
   </w:style>
-  <w:style w:type="table" w:default="1" w:styleId="NormaleTabelle">
+  <w:style w:type="table" w:default="1" w:styleId="TableNormal">
     <w:name w:val="Normal Table"/>
     <w:uiPriority w:val="99"/>
     <w:semiHidden/>
@@ -1382,16 +1467,16 @@
       </w:tblCellMar>
     </w:tblPr>
   </w:style>
-  <w:style w:type="numbering" w:default="1" w:styleId="KeineListe">
+  <w:style w:type="numbering" w:default="1" w:styleId="NoList">
     <w:name w:val="No List"/>
     <w:uiPriority w:val="99"/>
     <w:semiHidden/>
     <w:unhideWhenUsed/>
   </w:style>
-  <w:style w:type="character" w:customStyle="1" w:styleId="berschrift1Zeichen">
-    <w:name w:val="Überschrift 1 Zeichen"/>
-    <w:basedOn w:val="Absatzstandardschriftart"/>
-    <w:link w:val="berschrift1"/>
+  <w:style w:type="character" w:customStyle="1" w:styleId="Heading1Char">
+    <w:name w:val="Heading 1 Char"/>
+    <w:basedOn w:val="DefaultParagraphFont"/>
+    <w:link w:val="Heading1"/>
     <w:uiPriority w:val="9"/>
     <w:rsid w:val="007C7F88"/>
     <w:rPr>
@@ -1404,9 +1489,9 @@
       <w:lang w:val="de-DE"/>
     </w:rPr>
   </w:style>
-  <w:style w:type="paragraph" w:styleId="Listenabsatz">
+  <w:style w:type="paragraph" w:styleId="ListParagraph">
     <w:name w:val="List Paragraph"/>
-    <w:basedOn w:val="Standard"/>
+    <w:basedOn w:val="Normal"/>
     <w:uiPriority w:val="34"/>
     <w:qFormat/>
     <w:rsid w:val="00CC2C13"/>
@@ -1743,7 +1828,7 @@
 </file>
 
 <file path=customXml/itemProps1.xml><?xml version="1.0" encoding="utf-8"?>
-<ds:datastoreItem xmlns:ds="http://schemas.openxmlformats.org/officeDocument/2006/customXml" ds:itemID="{68BC0EE0-CF5C-4B45-BAA1-394D8678BD36}">
+<ds:datastoreItem xmlns:ds="http://schemas.openxmlformats.org/officeDocument/2006/customXml" ds:itemID="{CFA68402-A052-6449-8447-56AF531CB516}">
   <ds:schemaRefs>
     <ds:schemaRef ds:uri="http://schemas.openxmlformats.org/officeDocument/2006/bibliography"/>
   </ds:schemaRefs>

</xml_diff>